<commit_message>
Atualização dos requisitos e script do banco de dados
</commit_message>
<xml_diff>
--- a/Desenvolvimento Web/Documentacao/Requisitos Funcionais.docx
+++ b/Desenvolvimento Web/Documentacao/Requisitos Funcionais.docx
@@ -25,18 +25,18 @@
     <w:tbl>
       <w:tblPr>
         <w:tblStyle w:val="Tabelacomgrade"/>
-        <w:tblW w:w="10632" w:type="dxa"/>
+        <w:tblW w:w="10694" w:type="dxa"/>
         <w:tblInd w:w="-998" w:type="dxa"/>
         <w:tblLook w:val="04A0" w:firstRow="1" w:lastRow="0" w:firstColumn="1" w:lastColumn="0" w:noHBand="0" w:noVBand="1"/>
       </w:tblPr>
       <w:tblGrid>
         <w:gridCol w:w="1277"/>
-        <w:gridCol w:w="1984"/>
+        <w:gridCol w:w="2046"/>
         <w:gridCol w:w="7371"/>
       </w:tblGrid>
       <w:tr>
         <w:trPr>
-          <w:trHeight w:val="1926"/>
+          <w:trHeight w:val="1643"/>
         </w:trPr>
         <w:tc>
           <w:tcPr>
@@ -55,13 +55,13 @@
                 <w:b/>
                 <w:bCs/>
               </w:rPr>
-              <w:t>NF001</w:t>
-            </w:r>
-          </w:p>
-        </w:tc>
-        <w:tc>
-          <w:tcPr>
-            <w:tcW w:w="1984" w:type="dxa"/>
+              <w:t>NF01</w:t>
+            </w:r>
+          </w:p>
+        </w:tc>
+        <w:tc>
+          <w:tcPr>
+            <w:tcW w:w="2046" w:type="dxa"/>
           </w:tcPr>
           <w:p>
             <w:pPr>
@@ -120,24 +120,15 @@
               </w:numPr>
             </w:pPr>
             <w:r>
-              <w:t>Tipo</w:t>
-            </w:r>
-          </w:p>
-          <w:p>
-            <w:pPr>
-              <w:pStyle w:val="PargrafodaLista"/>
-              <w:numPr>
-                <w:ilvl w:val="0"/>
-                <w:numId w:val="2"/>
-              </w:numPr>
-            </w:pPr>
-            <w:r>
               <w:t>Status</w:t>
             </w:r>
           </w:p>
         </w:tc>
       </w:tr>
       <w:tr>
+        <w:trPr>
+          <w:trHeight w:val="702"/>
+        </w:trPr>
         <w:tc>
           <w:tcPr>
             <w:tcW w:w="1277" w:type="dxa"/>
@@ -155,13 +146,20 @@
                 <w:b/>
                 <w:bCs/>
               </w:rPr>
-              <w:t>NF002</w:t>
-            </w:r>
-          </w:p>
-        </w:tc>
-        <w:tc>
-          <w:tcPr>
-            <w:tcW w:w="1984" w:type="dxa"/>
+              <w:t>NF</w:t>
+            </w:r>
+            <w:r>
+              <w:rPr>
+                <w:b/>
+                <w:bCs/>
+              </w:rPr>
+              <w:t>02</w:t>
+            </w:r>
+          </w:p>
+        </w:tc>
+        <w:tc>
+          <w:tcPr>
+            <w:tcW w:w="2046" w:type="dxa"/>
           </w:tcPr>
           <w:p>
             <w:pPr>
@@ -178,7 +176,66 @@
           </w:tcPr>
           <w:p>
             <w:r>
-              <w:t>O sistema deverá permitir um usuário se cadastrar com os se</w:t>
+              <w:t>Cada usuário deverá possuir um número de identificação aleatório de 7 caracteres, incluindo apenas letras e números</w:t>
+            </w:r>
+          </w:p>
+        </w:tc>
+      </w:tr>
+      <w:tr>
+        <w:tc>
+          <w:tcPr>
+            <w:tcW w:w="1277" w:type="dxa"/>
+          </w:tcPr>
+          <w:p>
+            <w:pPr>
+              <w:jc w:val="center"/>
+              <w:rPr>
+                <w:b/>
+                <w:bCs/>
+              </w:rPr>
+            </w:pPr>
+            <w:r>
+              <w:rPr>
+                <w:b/>
+                <w:bCs/>
+              </w:rPr>
+              <w:t>NF0</w:t>
+            </w:r>
+            <w:r>
+              <w:rPr>
+                <w:b/>
+                <w:bCs/>
+              </w:rPr>
+              <w:t>3</w:t>
+            </w:r>
+          </w:p>
+        </w:tc>
+        <w:tc>
+          <w:tcPr>
+            <w:tcW w:w="2046" w:type="dxa"/>
+          </w:tcPr>
+          <w:p>
+            <w:pPr>
+              <w:jc w:val="center"/>
+            </w:pPr>
+            <w:r>
+              <w:t>Usuários</w:t>
+            </w:r>
+          </w:p>
+        </w:tc>
+        <w:tc>
+          <w:tcPr>
+            <w:tcW w:w="7371" w:type="dxa"/>
+          </w:tcPr>
+          <w:p>
+            <w:r>
+              <w:t>O sistema deverá permitir um usuário se cadastrar</w:t>
+            </w:r>
+            <w:r>
+              <w:t xml:space="preserve"> ou realizar login</w:t>
+            </w:r>
+            <w:r>
+              <w:t xml:space="preserve"> com os se</w:t>
             </w:r>
             <w:r>
               <w:t>guintes atributos:</w:t>
@@ -228,13 +285,20 @@
                 <w:b/>
                 <w:bCs/>
               </w:rPr>
-              <w:t>NF003</w:t>
-            </w:r>
-          </w:p>
-        </w:tc>
-        <w:tc>
-          <w:tcPr>
-            <w:tcW w:w="1984" w:type="dxa"/>
+              <w:t>NF0</w:t>
+            </w:r>
+            <w:r>
+              <w:rPr>
+                <w:b/>
+                <w:bCs/>
+              </w:rPr>
+              <w:t>4</w:t>
+            </w:r>
+          </w:p>
+        </w:tc>
+        <w:tc>
+          <w:tcPr>
+            <w:tcW w:w="2046" w:type="dxa"/>
           </w:tcPr>
           <w:p>
             <w:pPr>
@@ -251,7 +315,16 @@
           </w:tcPr>
           <w:p>
             <w:r>
-              <w:t>Sempre quando um usuário for cadastrado seu tipo será por padrão “Funcionário”, e apenas usuários com tipos superiores terão poder para mudar seu tipo</w:t>
+              <w:t xml:space="preserve">Um usuário poderá fazer parte de uma ou mais equipes </w:t>
+            </w:r>
+            <w:r>
+              <w:t>e</w:t>
+            </w:r>
+            <w:r>
+              <w:t xml:space="preserve"> projetos</w:t>
+            </w:r>
+            <w:r>
+              <w:t xml:space="preserve"> simultaneamente</w:t>
             </w:r>
           </w:p>
         </w:tc>
@@ -274,13 +347,20 @@
                 <w:b/>
                 <w:bCs/>
               </w:rPr>
-              <w:t>NF004</w:t>
-            </w:r>
-          </w:p>
-        </w:tc>
-        <w:tc>
-          <w:tcPr>
-            <w:tcW w:w="1984" w:type="dxa"/>
+              <w:t>NF</w:t>
+            </w:r>
+            <w:r>
+              <w:rPr>
+                <w:b/>
+                <w:bCs/>
+              </w:rPr>
+              <w:t>05</w:t>
+            </w:r>
+          </w:p>
+        </w:tc>
+        <w:tc>
+          <w:tcPr>
+            <w:tcW w:w="2046" w:type="dxa"/>
           </w:tcPr>
           <w:p>
             <w:pPr>
@@ -297,16 +377,7 @@
           </w:tcPr>
           <w:p>
             <w:r>
-              <w:t xml:space="preserve">Um usuário poderá fazer parte de uma ou mais equipes </w:t>
-            </w:r>
-            <w:r>
-              <w:t>e</w:t>
-            </w:r>
-            <w:r>
-              <w:t xml:space="preserve"> projetos</w:t>
-            </w:r>
-            <w:r>
-              <w:t xml:space="preserve"> simultaneamente</w:t>
+              <w:t>Cada usuário poderá possuir vários amigos</w:t>
             </w:r>
           </w:p>
         </w:tc>
@@ -329,13 +400,20 @@
                 <w:b/>
                 <w:bCs/>
               </w:rPr>
-              <w:t>NF004.1</w:t>
-            </w:r>
-          </w:p>
-        </w:tc>
-        <w:tc>
-          <w:tcPr>
-            <w:tcW w:w="1984" w:type="dxa"/>
+              <w:t>NF</w:t>
+            </w:r>
+            <w:r>
+              <w:rPr>
+                <w:b/>
+                <w:bCs/>
+              </w:rPr>
+              <w:t>06</w:t>
+            </w:r>
+          </w:p>
+        </w:tc>
+        <w:tc>
+          <w:tcPr>
+            <w:tcW w:w="2046" w:type="dxa"/>
           </w:tcPr>
           <w:p>
             <w:pPr>
@@ -344,6 +422,9 @@
             <w:r>
               <w:t>Usuários</w:t>
             </w:r>
+            <w:r>
+              <w:t xml:space="preserve"> (Tela)</w:t>
+            </w:r>
           </w:p>
         </w:tc>
         <w:tc>
@@ -352,7 +433,10 @@
           </w:tcPr>
           <w:p>
             <w:r>
-              <w:t>Existirá dois tipos de usuários: Gerente e Funcionário</w:t>
+              <w:t>Deverá existir uma tela para gerenciamento de conta. Podendo alterar o nome de usuário e senha</w:t>
+            </w:r>
+            <w:r>
+              <w:t>, e realizar o desativamento de conta</w:t>
             </w:r>
           </w:p>
         </w:tc>
@@ -375,20 +459,20 @@
                 <w:b/>
                 <w:bCs/>
               </w:rPr>
-              <w:t>NF004.</w:t>
-            </w:r>
-            <w:r>
-              <w:rPr>
-                <w:b/>
-                <w:bCs/>
-              </w:rPr>
-              <w:t>2</w:t>
-            </w:r>
-          </w:p>
-        </w:tc>
-        <w:tc>
-          <w:tcPr>
-            <w:tcW w:w="1984" w:type="dxa"/>
+              <w:t>NF</w:t>
+            </w:r>
+            <w:r>
+              <w:rPr>
+                <w:b/>
+                <w:bCs/>
+              </w:rPr>
+              <w:t>07</w:t>
+            </w:r>
+          </w:p>
+        </w:tc>
+        <w:tc>
+          <w:tcPr>
+            <w:tcW w:w="2046" w:type="dxa"/>
           </w:tcPr>
           <w:p>
             <w:pPr>
@@ -397,6 +481,9 @@
             <w:r>
               <w:t>Usuários</w:t>
             </w:r>
+            <w:r>
+              <w:t xml:space="preserve"> (Tela)</w:t>
+            </w:r>
           </w:p>
         </w:tc>
         <w:tc>
@@ -405,7 +492,10 @@
           </w:tcPr>
           <w:p>
             <w:r>
-              <w:t>Apenas usuários do tipo Gerente podem criar projetos</w:t>
+              <w:t>Deverá existir uma tela para</w:t>
+            </w:r>
+            <w:r>
+              <w:t xml:space="preserve"> enviar um convite de amizade a outro usuário pelo número de identificação</w:t>
             </w:r>
           </w:p>
         </w:tc>
@@ -428,13 +518,141 @@
                 <w:b/>
                 <w:bCs/>
               </w:rPr>
-              <w:t>NF005</w:t>
-            </w:r>
-          </w:p>
-        </w:tc>
-        <w:tc>
-          <w:tcPr>
-            <w:tcW w:w="1984" w:type="dxa"/>
+              <w:t>NF</w:t>
+            </w:r>
+            <w:r>
+              <w:rPr>
+                <w:b/>
+                <w:bCs/>
+              </w:rPr>
+              <w:t>08</w:t>
+            </w:r>
+          </w:p>
+        </w:tc>
+        <w:tc>
+          <w:tcPr>
+            <w:tcW w:w="2046" w:type="dxa"/>
+          </w:tcPr>
+          <w:p>
+            <w:pPr>
+              <w:jc w:val="center"/>
+            </w:pPr>
+            <w:r>
+              <w:t>Usuários (Tela)</w:t>
+            </w:r>
+          </w:p>
+        </w:tc>
+        <w:tc>
+          <w:tcPr>
+            <w:tcW w:w="7371" w:type="dxa"/>
+          </w:tcPr>
+          <w:p>
+            <w:r>
+              <w:t>Deverá existir uma tela para a visualização de todos os amigos do usuário</w:t>
+            </w:r>
+          </w:p>
+        </w:tc>
+      </w:tr>
+      <w:tr>
+        <w:tc>
+          <w:tcPr>
+            <w:tcW w:w="1277" w:type="dxa"/>
+          </w:tcPr>
+          <w:p>
+            <w:pPr>
+              <w:jc w:val="center"/>
+              <w:rPr>
+                <w:b/>
+                <w:bCs/>
+              </w:rPr>
+            </w:pPr>
+            <w:r>
+              <w:rPr>
+                <w:b/>
+                <w:bCs/>
+              </w:rPr>
+              <w:t>NF</w:t>
+            </w:r>
+            <w:r>
+              <w:rPr>
+                <w:b/>
+                <w:bCs/>
+              </w:rPr>
+              <w:t>09</w:t>
+            </w:r>
+          </w:p>
+        </w:tc>
+        <w:tc>
+          <w:tcPr>
+            <w:tcW w:w="2046" w:type="dxa"/>
+          </w:tcPr>
+          <w:p>
+            <w:pPr>
+              <w:jc w:val="center"/>
+            </w:pPr>
+            <w:r>
+              <w:t>Usuários</w:t>
+            </w:r>
+          </w:p>
+        </w:tc>
+        <w:tc>
+          <w:tcPr>
+            <w:tcW w:w="7371" w:type="dxa"/>
+          </w:tcPr>
+          <w:p>
+            <w:r>
+              <w:t xml:space="preserve">Usuários desativados não </w:t>
+            </w:r>
+            <w:r>
+              <w:t>estarão</w:t>
+            </w:r>
+            <w:r>
+              <w:t xml:space="preserve"> </w:t>
+            </w:r>
+            <w:r>
+              <w:t>disponíveis para nenhuma</w:t>
+            </w:r>
+            <w:r>
+              <w:t xml:space="preserve"> atividade</w:t>
+            </w:r>
+            <w:r>
+              <w:t>.</w:t>
+            </w:r>
+          </w:p>
+        </w:tc>
+      </w:tr>
+      <w:tr>
+        <w:tc>
+          <w:tcPr>
+            <w:tcW w:w="1277" w:type="dxa"/>
+          </w:tcPr>
+          <w:p>
+            <w:pPr>
+              <w:jc w:val="center"/>
+              <w:rPr>
+                <w:b/>
+                <w:bCs/>
+              </w:rPr>
+            </w:pPr>
+            <w:r>
+              <w:rPr>
+                <w:b/>
+                <w:bCs/>
+              </w:rPr>
+              <w:t>NF</w:t>
+            </w:r>
+            <w:r>
+              <w:rPr>
+                <w:b/>
+                <w:bCs/>
+              </w:rPr>
+              <w:t>10</w:t>
+            </w:r>
+          </w:p>
+        </w:tc>
+        <w:tc>
+          <w:tcPr>
+            <w:tcW w:w="2046" w:type="dxa"/>
           </w:tcPr>
           <w:p>
             <w:pPr>
@@ -558,13 +776,20 @@
                 <w:b/>
                 <w:bCs/>
               </w:rPr>
-              <w:t>NF005.1</w:t>
-            </w:r>
-          </w:p>
-        </w:tc>
-        <w:tc>
-          <w:tcPr>
-            <w:tcW w:w="1984" w:type="dxa"/>
+              <w:t>NF</w:t>
+            </w:r>
+            <w:r>
+              <w:rPr>
+                <w:b/>
+                <w:bCs/>
+              </w:rPr>
+              <w:t>11</w:t>
+            </w:r>
+          </w:p>
+        </w:tc>
+        <w:tc>
+          <w:tcPr>
+            <w:tcW w:w="2046" w:type="dxa"/>
           </w:tcPr>
           <w:p>
             <w:pPr>
@@ -581,7 +806,7 @@
           </w:tcPr>
           <w:p>
             <w:r>
-              <w:t>Projetos podem ser criados apenas pelos Gerentes responsáveis pelo sistema</w:t>
+              <w:t>Um projeto pode receber um ou mais comentários como mudanças de planejamento, feedbacks sobre o andamento do projeto ou outros.</w:t>
             </w:r>
           </w:p>
         </w:tc>
@@ -604,13 +829,20 @@
                 <w:b/>
                 <w:bCs/>
               </w:rPr>
-              <w:t>NF006</w:t>
-            </w:r>
-          </w:p>
-        </w:tc>
-        <w:tc>
-          <w:tcPr>
-            <w:tcW w:w="1984" w:type="dxa"/>
+              <w:t>NF</w:t>
+            </w:r>
+            <w:r>
+              <w:rPr>
+                <w:b/>
+                <w:bCs/>
+              </w:rPr>
+              <w:t>12</w:t>
+            </w:r>
+          </w:p>
+        </w:tc>
+        <w:tc>
+          <w:tcPr>
+            <w:tcW w:w="2046" w:type="dxa"/>
           </w:tcPr>
           <w:p>
             <w:pPr>
@@ -627,7 +859,7 @@
           </w:tcPr>
           <w:p>
             <w:r>
-              <w:t>Um projeto pode receber um ou mais comentários como mudanças de planejamento, feedbacks sobre o andamento do projeto ou outros.</w:t>
+              <w:t>Um projeto deve possuir um usuário responsável</w:t>
             </w:r>
           </w:p>
         </w:tc>
@@ -650,13 +882,20 @@
                 <w:b/>
                 <w:bCs/>
               </w:rPr>
-              <w:t>NF006.1</w:t>
-            </w:r>
-          </w:p>
-        </w:tc>
-        <w:tc>
-          <w:tcPr>
-            <w:tcW w:w="1984" w:type="dxa"/>
+              <w:t>NF</w:t>
+            </w:r>
+            <w:r>
+              <w:rPr>
+                <w:b/>
+                <w:bCs/>
+              </w:rPr>
+              <w:t>13</w:t>
+            </w:r>
+          </w:p>
+        </w:tc>
+        <w:tc>
+          <w:tcPr>
+            <w:tcW w:w="2046" w:type="dxa"/>
           </w:tcPr>
           <w:p>
             <w:pPr>
@@ -673,7 +912,13 @@
           </w:tcPr>
           <w:p>
             <w:r>
-              <w:t>Um projeto deve possuir um usuário responsável</w:t>
+              <w:t xml:space="preserve">Um projeto pode ter um ou mais </w:t>
+            </w:r>
+            <w:r>
+              <w:t>usuários</w:t>
+            </w:r>
+            <w:r>
+              <w:t xml:space="preserve"> trabalhando nele</w:t>
             </w:r>
           </w:p>
         </w:tc>
@@ -696,13 +941,20 @@
                 <w:b/>
                 <w:bCs/>
               </w:rPr>
-              <w:t>NF006.2</w:t>
-            </w:r>
-          </w:p>
-        </w:tc>
-        <w:tc>
-          <w:tcPr>
-            <w:tcW w:w="1984" w:type="dxa"/>
+              <w:t>NF</w:t>
+            </w:r>
+            <w:r>
+              <w:rPr>
+                <w:b/>
+                <w:bCs/>
+              </w:rPr>
+              <w:t>14</w:t>
+            </w:r>
+          </w:p>
+        </w:tc>
+        <w:tc>
+          <w:tcPr>
+            <w:tcW w:w="2046" w:type="dxa"/>
           </w:tcPr>
           <w:p>
             <w:pPr>
@@ -719,7 +971,7 @@
           </w:tcPr>
           <w:p>
             <w:r>
-              <w:t>Um projeto pode ter um ou mais funcionários trabalhando nele</w:t>
+              <w:t>Um projeto pode ter uma ou mais equipes</w:t>
             </w:r>
           </w:p>
         </w:tc>
@@ -742,13 +994,20 @@
                 <w:b/>
                 <w:bCs/>
               </w:rPr>
-              <w:t>NF006.3</w:t>
-            </w:r>
-          </w:p>
-        </w:tc>
-        <w:tc>
-          <w:tcPr>
-            <w:tcW w:w="1984" w:type="dxa"/>
+              <w:t>NF</w:t>
+            </w:r>
+            <w:r>
+              <w:rPr>
+                <w:b/>
+                <w:bCs/>
+              </w:rPr>
+              <w:t>15</w:t>
+            </w:r>
+          </w:p>
+        </w:tc>
+        <w:tc>
+          <w:tcPr>
+            <w:tcW w:w="2046" w:type="dxa"/>
           </w:tcPr>
           <w:p>
             <w:pPr>
@@ -757,6 +1016,9 @@
             <w:r>
               <w:t>Projetos</w:t>
             </w:r>
+            <w:r>
+              <w:t xml:space="preserve"> (Tela)</w:t>
+            </w:r>
           </w:p>
         </w:tc>
         <w:tc>
@@ -765,12 +1027,15 @@
           </w:tcPr>
           <w:p>
             <w:r>
-              <w:t>Um projeto pode ter uma ou mais equipes</w:t>
+              <w:t>Deverá existir uma tela para a visualização de todos os projetos</w:t>
             </w:r>
           </w:p>
         </w:tc>
       </w:tr>
       <w:tr>
+        <w:trPr>
+          <w:trHeight w:val="1338"/>
+        </w:trPr>
         <w:tc>
           <w:tcPr>
             <w:tcW w:w="1277" w:type="dxa"/>
@@ -788,13 +1053,210 @@
                 <w:b/>
                 <w:bCs/>
               </w:rPr>
-              <w:t>NF007</w:t>
-            </w:r>
-          </w:p>
-        </w:tc>
-        <w:tc>
-          <w:tcPr>
-            <w:tcW w:w="1984" w:type="dxa"/>
+              <w:t>NF</w:t>
+            </w:r>
+            <w:r>
+              <w:rPr>
+                <w:b/>
+                <w:bCs/>
+              </w:rPr>
+              <w:t>16</w:t>
+            </w:r>
+          </w:p>
+        </w:tc>
+        <w:tc>
+          <w:tcPr>
+            <w:tcW w:w="2046" w:type="dxa"/>
+          </w:tcPr>
+          <w:p>
+            <w:pPr>
+              <w:jc w:val="center"/>
+            </w:pPr>
+            <w:r>
+              <w:t>Projetos</w:t>
+            </w:r>
+            <w:r>
+              <w:t xml:space="preserve"> (Tela)</w:t>
+            </w:r>
+          </w:p>
+        </w:tc>
+        <w:tc>
+          <w:tcPr>
+            <w:tcW w:w="7371" w:type="dxa"/>
+          </w:tcPr>
+          <w:p>
+            <w:r>
+              <w:t>Deverá existir uma tela para a criação de um projeto, com campos para: nome do projeto, descrição, data para conclusão. Deverá ser possível definir um responsável para o projeto, adicionar usuários ao projeto e adicionar equipes.</w:t>
+            </w:r>
+          </w:p>
+        </w:tc>
+      </w:tr>
+      <w:tr>
+        <w:trPr>
+          <w:trHeight w:val="978"/>
+        </w:trPr>
+        <w:tc>
+          <w:tcPr>
+            <w:tcW w:w="1277" w:type="dxa"/>
+          </w:tcPr>
+          <w:p>
+            <w:pPr>
+              <w:jc w:val="center"/>
+              <w:rPr>
+                <w:b/>
+                <w:bCs/>
+              </w:rPr>
+            </w:pPr>
+            <w:r>
+              <w:rPr>
+                <w:b/>
+                <w:bCs/>
+              </w:rPr>
+              <w:lastRenderedPageBreak/>
+              <w:t>NF</w:t>
+            </w:r>
+            <w:r>
+              <w:rPr>
+                <w:b/>
+                <w:bCs/>
+              </w:rPr>
+              <w:t>17</w:t>
+            </w:r>
+          </w:p>
+        </w:tc>
+        <w:tc>
+          <w:tcPr>
+            <w:tcW w:w="2046" w:type="dxa"/>
+          </w:tcPr>
+          <w:p>
+            <w:pPr>
+              <w:jc w:val="center"/>
+            </w:pPr>
+            <w:r>
+              <w:t>Projetos</w:t>
+            </w:r>
+            <w:r>
+              <w:t xml:space="preserve"> (Tela)</w:t>
+            </w:r>
+          </w:p>
+        </w:tc>
+        <w:tc>
+          <w:tcPr>
+            <w:tcW w:w="7371" w:type="dxa"/>
+          </w:tcPr>
+          <w:p>
+            <w:r>
+              <w:t>Deverá existir uma tela para atualização de projetos, podendo</w:t>
+            </w:r>
+            <w:r>
+              <w:t xml:space="preserve"> alterar o nome do projeto, descrição,</w:t>
+            </w:r>
+            <w:r>
+              <w:t xml:space="preserve"> adiar a data de conclusão,</w:t>
+            </w:r>
+            <w:r>
+              <w:t xml:space="preserve"> alterar</w:t>
+            </w:r>
+            <w:r>
+              <w:t xml:space="preserve"> o status do projeto, remover ou adicionar participantes</w:t>
+            </w:r>
+            <w:r>
+              <w:t xml:space="preserve"> ou</w:t>
+            </w:r>
+            <w:r>
+              <w:t xml:space="preserve"> equipes. </w:t>
+            </w:r>
+          </w:p>
+        </w:tc>
+      </w:tr>
+      <w:tr>
+        <w:trPr>
+          <w:trHeight w:val="708"/>
+        </w:trPr>
+        <w:tc>
+          <w:tcPr>
+            <w:tcW w:w="1277" w:type="dxa"/>
+          </w:tcPr>
+          <w:p>
+            <w:pPr>
+              <w:jc w:val="center"/>
+              <w:rPr>
+                <w:b/>
+                <w:bCs/>
+              </w:rPr>
+            </w:pPr>
+            <w:r>
+              <w:rPr>
+                <w:b/>
+                <w:bCs/>
+              </w:rPr>
+              <w:t>NF</w:t>
+            </w:r>
+            <w:r>
+              <w:rPr>
+                <w:b/>
+                <w:bCs/>
+              </w:rPr>
+              <w:t>18</w:t>
+            </w:r>
+          </w:p>
+        </w:tc>
+        <w:tc>
+          <w:tcPr>
+            <w:tcW w:w="2046" w:type="dxa"/>
+          </w:tcPr>
+          <w:p>
+            <w:pPr>
+              <w:jc w:val="center"/>
+            </w:pPr>
+            <w:r>
+              <w:t>Projetos (Tela)</w:t>
+            </w:r>
+          </w:p>
+        </w:tc>
+        <w:tc>
+          <w:tcPr>
+            <w:tcW w:w="7371" w:type="dxa"/>
+          </w:tcPr>
+          <w:p>
+            <w:r>
+              <w:t>Deverá existir telas para a visualização de algumas informações do projeto, telas de: tarefas, equipes, usuários e comentários</w:t>
+            </w:r>
+          </w:p>
+        </w:tc>
+      </w:tr>
+      <w:tr>
+        <w:tc>
+          <w:tcPr>
+            <w:tcW w:w="1277" w:type="dxa"/>
+          </w:tcPr>
+          <w:p>
+            <w:pPr>
+              <w:jc w:val="center"/>
+              <w:rPr>
+                <w:b/>
+                <w:bCs/>
+              </w:rPr>
+            </w:pPr>
+            <w:r>
+              <w:rPr>
+                <w:b/>
+                <w:bCs/>
+              </w:rPr>
+              <w:t>NF</w:t>
+            </w:r>
+            <w:r>
+              <w:rPr>
+                <w:b/>
+                <w:bCs/>
+              </w:rPr>
+              <w:t>19</w:t>
+            </w:r>
+          </w:p>
+        </w:tc>
+        <w:tc>
+          <w:tcPr>
+            <w:tcW w:w="2046" w:type="dxa"/>
           </w:tcPr>
           <w:p>
             <w:pPr>
@@ -924,14 +1386,20 @@
                 <w:b/>
                 <w:bCs/>
               </w:rPr>
-              <w:lastRenderedPageBreak/>
-              <w:t>NF008</w:t>
-            </w:r>
-          </w:p>
-        </w:tc>
-        <w:tc>
-          <w:tcPr>
-            <w:tcW w:w="1984" w:type="dxa"/>
+              <w:t>NF</w:t>
+            </w:r>
+            <w:r>
+              <w:rPr>
+                <w:b/>
+                <w:bCs/>
+              </w:rPr>
+              <w:t>20</w:t>
+            </w:r>
+          </w:p>
+        </w:tc>
+        <w:tc>
+          <w:tcPr>
+            <w:tcW w:w="2046" w:type="dxa"/>
           </w:tcPr>
           <w:p>
             <w:pPr>
@@ -948,7 +1416,13 @@
           </w:tcPr>
           <w:p>
             <w:r>
-              <w:t>Tarefas podem ser criadas pelo líder de uma equipe, gerente de um projeto ou pelos Gerentes responsáveis pelo sistema</w:t>
+              <w:t xml:space="preserve">Uma tarefa </w:t>
+            </w:r>
+            <w:r>
+              <w:t>deve</w:t>
+            </w:r>
+            <w:r>
+              <w:t xml:space="preserve"> ser atribuída a uma equipe, projeto ou usuário</w:t>
             </w:r>
           </w:p>
         </w:tc>
@@ -971,13 +1445,20 @@
                 <w:b/>
                 <w:bCs/>
               </w:rPr>
-              <w:t>NF009</w:t>
-            </w:r>
-          </w:p>
-        </w:tc>
-        <w:tc>
-          <w:tcPr>
-            <w:tcW w:w="1984" w:type="dxa"/>
+              <w:t>NF</w:t>
+            </w:r>
+            <w:r>
+              <w:rPr>
+                <w:b/>
+                <w:bCs/>
+              </w:rPr>
+              <w:t>21</w:t>
+            </w:r>
+          </w:p>
+        </w:tc>
+        <w:tc>
+          <w:tcPr>
+            <w:tcW w:w="2046" w:type="dxa"/>
           </w:tcPr>
           <w:p>
             <w:pPr>
@@ -994,7 +1475,7 @@
           </w:tcPr>
           <w:p>
             <w:r>
-              <w:t>Uma tarefa pode ser atribuída a uma equipe, projeto ou usuário</w:t>
+              <w:t>Um usuário, equipe ou projeto pode ter uma ou mais tarefas atribuídas simultaneamente</w:t>
             </w:r>
           </w:p>
         </w:tc>
@@ -1017,13 +1498,20 @@
                 <w:b/>
                 <w:bCs/>
               </w:rPr>
-              <w:t>NF010</w:t>
-            </w:r>
-          </w:p>
-        </w:tc>
-        <w:tc>
-          <w:tcPr>
-            <w:tcW w:w="1984" w:type="dxa"/>
+              <w:t>NF</w:t>
+            </w:r>
+            <w:r>
+              <w:rPr>
+                <w:b/>
+                <w:bCs/>
+              </w:rPr>
+              <w:t>22</w:t>
+            </w:r>
+          </w:p>
+        </w:tc>
+        <w:tc>
+          <w:tcPr>
+            <w:tcW w:w="2046" w:type="dxa"/>
           </w:tcPr>
           <w:p>
             <w:pPr>
@@ -1040,7 +1528,7 @@
           </w:tcPr>
           <w:p>
             <w:r>
-              <w:t>Um usuário, equipe ou projeto pode ter uma ou mais tarefas atribuídas simultaneamente</w:t>
+              <w:t>Uma tarefa pode receber um ou mais comentários como mudanças de planejamento, feedbacks sobre o andamento da tarefa ou outros.</w:t>
             </w:r>
           </w:p>
         </w:tc>
@@ -1063,20 +1551,27 @@
                 <w:b/>
                 <w:bCs/>
               </w:rPr>
-              <w:t>NF011</w:t>
-            </w:r>
-          </w:p>
-        </w:tc>
-        <w:tc>
-          <w:tcPr>
-            <w:tcW w:w="1984" w:type="dxa"/>
-          </w:tcPr>
-          <w:p>
-            <w:pPr>
-              <w:jc w:val="center"/>
-            </w:pPr>
-            <w:r>
-              <w:t>Tarefas</w:t>
+              <w:t>NF</w:t>
+            </w:r>
+            <w:r>
+              <w:rPr>
+                <w:b/>
+                <w:bCs/>
+              </w:rPr>
+              <w:t>23</w:t>
+            </w:r>
+          </w:p>
+        </w:tc>
+        <w:tc>
+          <w:tcPr>
+            <w:tcW w:w="2046" w:type="dxa"/>
+          </w:tcPr>
+          <w:p>
+            <w:pPr>
+              <w:jc w:val="center"/>
+            </w:pPr>
+            <w:r>
+              <w:t>Tarefas (Tela)</w:t>
             </w:r>
           </w:p>
         </w:tc>
@@ -1086,7 +1581,7 @@
           </w:tcPr>
           <w:p>
             <w:r>
-              <w:t>Uma tarefa pode receber um ou mais comentários como mudanças de planejamento, feedbacks sobre o andamento da tarefa ou outros.</w:t>
+              <w:t>Deverá existir uma tela para a visualização de todas as tarefas que o usuário possui</w:t>
             </w:r>
           </w:p>
         </w:tc>
@@ -1109,13 +1604,274 @@
                 <w:b/>
                 <w:bCs/>
               </w:rPr>
-              <w:t>NF012</w:t>
-            </w:r>
-          </w:p>
-        </w:tc>
-        <w:tc>
-          <w:tcPr>
-            <w:tcW w:w="1984" w:type="dxa"/>
+              <w:t>NF</w:t>
+            </w:r>
+            <w:r>
+              <w:rPr>
+                <w:b/>
+                <w:bCs/>
+              </w:rPr>
+              <w:t>24</w:t>
+            </w:r>
+          </w:p>
+        </w:tc>
+        <w:tc>
+          <w:tcPr>
+            <w:tcW w:w="2046" w:type="dxa"/>
+          </w:tcPr>
+          <w:p>
+            <w:pPr>
+              <w:jc w:val="center"/>
+            </w:pPr>
+            <w:r>
+              <w:t>Tarefas</w:t>
+            </w:r>
+            <w:r>
+              <w:t xml:space="preserve"> (Tela)</w:t>
+            </w:r>
+          </w:p>
+        </w:tc>
+        <w:tc>
+          <w:tcPr>
+            <w:tcW w:w="7371" w:type="dxa"/>
+          </w:tcPr>
+          <w:p>
+            <w:r>
+              <w:t>Um usuário poderá atribuir tarefas para si mesmo e se for responsável por uma equipe ou projeto poderá atribuir tarefas a eles e aos usuários que estiverem ne</w:t>
+            </w:r>
+            <w:r>
+              <w:t>les</w:t>
+            </w:r>
+          </w:p>
+        </w:tc>
+      </w:tr>
+      <w:tr>
+        <w:tc>
+          <w:tcPr>
+            <w:tcW w:w="1277" w:type="dxa"/>
+          </w:tcPr>
+          <w:p>
+            <w:pPr>
+              <w:jc w:val="center"/>
+              <w:rPr>
+                <w:b/>
+                <w:bCs/>
+              </w:rPr>
+            </w:pPr>
+            <w:r>
+              <w:rPr>
+                <w:b/>
+                <w:bCs/>
+              </w:rPr>
+              <w:t>NF</w:t>
+            </w:r>
+            <w:r>
+              <w:rPr>
+                <w:b/>
+                <w:bCs/>
+              </w:rPr>
+              <w:t>25</w:t>
+            </w:r>
+          </w:p>
+        </w:tc>
+        <w:tc>
+          <w:tcPr>
+            <w:tcW w:w="2046" w:type="dxa"/>
+          </w:tcPr>
+          <w:p>
+            <w:pPr>
+              <w:jc w:val="center"/>
+            </w:pPr>
+            <w:r>
+              <w:t>Tarefas</w:t>
+            </w:r>
+            <w:r>
+              <w:t xml:space="preserve"> (Tela)</w:t>
+            </w:r>
+          </w:p>
+        </w:tc>
+        <w:tc>
+          <w:tcPr>
+            <w:tcW w:w="7371" w:type="dxa"/>
+          </w:tcPr>
+          <w:p>
+            <w:r>
+              <w:t>Deverá existir uma tela para a criação de uma tarefa, com campos de: nome da tarefa, descrição, data para conclusão</w:t>
+            </w:r>
+            <w:r>
+              <w:t xml:space="preserve">. Deverá ser possível </w:t>
+            </w:r>
+            <w:r>
+              <w:t xml:space="preserve">selecionar </w:t>
+            </w:r>
+            <w:r>
+              <w:t xml:space="preserve">uma equipe ou usuário responsável pela tarefa. </w:t>
+            </w:r>
+          </w:p>
+        </w:tc>
+      </w:tr>
+      <w:tr>
+        <w:tc>
+          <w:tcPr>
+            <w:tcW w:w="1277" w:type="dxa"/>
+          </w:tcPr>
+          <w:p>
+            <w:pPr>
+              <w:jc w:val="center"/>
+              <w:rPr>
+                <w:b/>
+                <w:bCs/>
+              </w:rPr>
+            </w:pPr>
+            <w:r>
+              <w:rPr>
+                <w:b/>
+                <w:bCs/>
+              </w:rPr>
+              <w:t>NF</w:t>
+            </w:r>
+            <w:r>
+              <w:rPr>
+                <w:b/>
+                <w:bCs/>
+              </w:rPr>
+              <w:t>26</w:t>
+            </w:r>
+          </w:p>
+        </w:tc>
+        <w:tc>
+          <w:tcPr>
+            <w:tcW w:w="2046" w:type="dxa"/>
+          </w:tcPr>
+          <w:p>
+            <w:pPr>
+              <w:jc w:val="center"/>
+            </w:pPr>
+            <w:r>
+              <w:t>Tarefas</w:t>
+            </w:r>
+            <w:r>
+              <w:t xml:space="preserve"> (Tela)</w:t>
+            </w:r>
+          </w:p>
+        </w:tc>
+        <w:tc>
+          <w:tcPr>
+            <w:tcW w:w="7371" w:type="dxa"/>
+          </w:tcPr>
+          <w:p>
+            <w:r>
+              <w:t>Deverá existir uma tela para a atualização da tarefa, podendo</w:t>
+            </w:r>
+            <w:r>
+              <w:t xml:space="preserve"> alterar o nome da tarefa, descrição,</w:t>
+            </w:r>
+            <w:r>
+              <w:t xml:space="preserve"> adiar a data de conclusão, alterar o projeto, equipe ou responsável</w:t>
+            </w:r>
+            <w:r>
+              <w:t xml:space="preserve"> e</w:t>
+            </w:r>
+            <w:r>
+              <w:t xml:space="preserve"> o status da tarefa</w:t>
+            </w:r>
+          </w:p>
+        </w:tc>
+      </w:tr>
+      <w:tr>
+        <w:tc>
+          <w:tcPr>
+            <w:tcW w:w="1277" w:type="dxa"/>
+          </w:tcPr>
+          <w:p>
+            <w:pPr>
+              <w:jc w:val="center"/>
+              <w:rPr>
+                <w:b/>
+                <w:bCs/>
+              </w:rPr>
+            </w:pPr>
+            <w:r>
+              <w:rPr>
+                <w:b/>
+                <w:bCs/>
+              </w:rPr>
+              <w:t>NF</w:t>
+            </w:r>
+            <w:r>
+              <w:rPr>
+                <w:b/>
+                <w:bCs/>
+              </w:rPr>
+              <w:t>27</w:t>
+            </w:r>
+          </w:p>
+        </w:tc>
+        <w:tc>
+          <w:tcPr>
+            <w:tcW w:w="2046" w:type="dxa"/>
+          </w:tcPr>
+          <w:p>
+            <w:pPr>
+              <w:jc w:val="center"/>
+            </w:pPr>
+            <w:r>
+              <w:t>Tarefas (Tela)</w:t>
+            </w:r>
+          </w:p>
+        </w:tc>
+        <w:tc>
+          <w:tcPr>
+            <w:tcW w:w="7371" w:type="dxa"/>
+          </w:tcPr>
+          <w:p>
+            <w:r>
+              <w:t xml:space="preserve">Deverá existir telas para a visualização de algumas informações </w:t>
+            </w:r>
+            <w:r>
+              <w:t>da tarefa</w:t>
+            </w:r>
+            <w:r>
+              <w:t xml:space="preserve">, telas de: </w:t>
+            </w:r>
+            <w:r>
+              <w:t>comentários.</w:t>
+            </w:r>
+          </w:p>
+        </w:tc>
+      </w:tr>
+      <w:tr>
+        <w:tc>
+          <w:tcPr>
+            <w:tcW w:w="1277" w:type="dxa"/>
+          </w:tcPr>
+          <w:p>
+            <w:pPr>
+              <w:jc w:val="center"/>
+              <w:rPr>
+                <w:b/>
+                <w:bCs/>
+              </w:rPr>
+            </w:pPr>
+            <w:r>
+              <w:rPr>
+                <w:b/>
+                <w:bCs/>
+              </w:rPr>
+              <w:t>NF</w:t>
+            </w:r>
+            <w:r>
+              <w:rPr>
+                <w:b/>
+                <w:bCs/>
+              </w:rPr>
+              <w:t>28</w:t>
+            </w:r>
+          </w:p>
+        </w:tc>
+        <w:tc>
+          <w:tcPr>
+            <w:tcW w:w="2046" w:type="dxa"/>
           </w:tcPr>
           <w:p>
             <w:pPr>
@@ -1132,7 +1888,7 @@
           </w:tcPr>
           <w:p>
             <w:r>
-              <w:t>O sistema deverá permitir a criação de equipes com os seguintes atributos:</w:t>
+              <w:t>O sistema deverá permitir a criação de equipes em projetos, com os seguintes atributos:</w:t>
             </w:r>
           </w:p>
           <w:p>
@@ -1215,13 +1971,20 @@
                 <w:b/>
                 <w:bCs/>
               </w:rPr>
-              <w:t>NF013</w:t>
-            </w:r>
-          </w:p>
-        </w:tc>
-        <w:tc>
-          <w:tcPr>
-            <w:tcW w:w="1984" w:type="dxa"/>
+              <w:t>NF</w:t>
+            </w:r>
+            <w:r>
+              <w:rPr>
+                <w:b/>
+                <w:bCs/>
+              </w:rPr>
+              <w:t>29</w:t>
+            </w:r>
+          </w:p>
+        </w:tc>
+        <w:tc>
+          <w:tcPr>
+            <w:tcW w:w="2046" w:type="dxa"/>
           </w:tcPr>
           <w:p>
             <w:pPr>
@@ -1261,13 +2024,20 @@
                 <w:b/>
                 <w:bCs/>
               </w:rPr>
-              <w:t>NF014</w:t>
-            </w:r>
-          </w:p>
-        </w:tc>
-        <w:tc>
-          <w:tcPr>
-            <w:tcW w:w="1984" w:type="dxa"/>
+              <w:t>NF</w:t>
+            </w:r>
+            <w:r>
+              <w:rPr>
+                <w:b/>
+                <w:bCs/>
+              </w:rPr>
+              <w:t>30</w:t>
+            </w:r>
+          </w:p>
+        </w:tc>
+        <w:tc>
+          <w:tcPr>
+            <w:tcW w:w="2046" w:type="dxa"/>
           </w:tcPr>
           <w:p>
             <w:pPr>
@@ -1307,13 +2077,20 @@
                 <w:b/>
                 <w:bCs/>
               </w:rPr>
-              <w:t>NF015</w:t>
-            </w:r>
-          </w:p>
-        </w:tc>
-        <w:tc>
-          <w:tcPr>
-            <w:tcW w:w="1984" w:type="dxa"/>
+              <w:t>NF</w:t>
+            </w:r>
+            <w:r>
+              <w:rPr>
+                <w:b/>
+                <w:bCs/>
+              </w:rPr>
+              <w:t>31</w:t>
+            </w:r>
+          </w:p>
+        </w:tc>
+        <w:tc>
+          <w:tcPr>
+            <w:tcW w:w="2046" w:type="dxa"/>
           </w:tcPr>
           <w:p>
             <w:pPr>
@@ -1330,7 +2107,7 @@
           </w:tcPr>
           <w:p>
             <w:r>
-              <w:t>Uma equipe pode receber um ou mais comentários como mudanças de planejamento, feedbacks sobre a equipe ou outros.</w:t>
+              <w:t>Cada membro de uma equipe poderá conter uma descrição/função como: “Responsável pelo levantamento de requisitos”.</w:t>
             </w:r>
           </w:p>
         </w:tc>
@@ -1353,13 +2130,295 @@
                 <w:b/>
                 <w:bCs/>
               </w:rPr>
-              <w:t>NF016</w:t>
-            </w:r>
-          </w:p>
-        </w:tc>
-        <w:tc>
-          <w:tcPr>
-            <w:tcW w:w="1984" w:type="dxa"/>
+              <w:t>NF</w:t>
+            </w:r>
+            <w:r>
+              <w:rPr>
+                <w:b/>
+                <w:bCs/>
+              </w:rPr>
+              <w:t>32</w:t>
+            </w:r>
+          </w:p>
+        </w:tc>
+        <w:tc>
+          <w:tcPr>
+            <w:tcW w:w="2046" w:type="dxa"/>
+          </w:tcPr>
+          <w:p>
+            <w:pPr>
+              <w:jc w:val="center"/>
+            </w:pPr>
+            <w:r>
+              <w:t>Equipes</w:t>
+            </w:r>
+          </w:p>
+        </w:tc>
+        <w:tc>
+          <w:tcPr>
+            <w:tcW w:w="7371" w:type="dxa"/>
+          </w:tcPr>
+          <w:p>
+            <w:r>
+              <w:t>Uma equipe pode receber um ou mais comentários como mudanças de planejamento, feedbacks sobre a equipe ou outros.</w:t>
+            </w:r>
+          </w:p>
+        </w:tc>
+      </w:tr>
+      <w:tr>
+        <w:tc>
+          <w:tcPr>
+            <w:tcW w:w="1277" w:type="dxa"/>
+          </w:tcPr>
+          <w:p>
+            <w:pPr>
+              <w:jc w:val="center"/>
+              <w:rPr>
+                <w:b/>
+                <w:bCs/>
+              </w:rPr>
+            </w:pPr>
+            <w:r>
+              <w:rPr>
+                <w:b/>
+                <w:bCs/>
+              </w:rPr>
+              <w:lastRenderedPageBreak/>
+              <w:t>NF</w:t>
+            </w:r>
+            <w:r>
+              <w:rPr>
+                <w:b/>
+                <w:bCs/>
+              </w:rPr>
+              <w:t>33</w:t>
+            </w:r>
+          </w:p>
+        </w:tc>
+        <w:tc>
+          <w:tcPr>
+            <w:tcW w:w="2046" w:type="dxa"/>
+          </w:tcPr>
+          <w:p>
+            <w:pPr>
+              <w:jc w:val="center"/>
+            </w:pPr>
+            <w:r>
+              <w:t>Equipes (Tela)</w:t>
+            </w:r>
+          </w:p>
+        </w:tc>
+        <w:tc>
+          <w:tcPr>
+            <w:tcW w:w="7371" w:type="dxa"/>
+          </w:tcPr>
+          <w:p>
+            <w:r>
+              <w:t>Deverá existir uma tela para a criação de equipes com campos para: nome da equipe e descrição, será possível selecionar o projeto em que a equipe estará e o responsável por ela, também será possível adicionar os participantes da equipe.</w:t>
+            </w:r>
+          </w:p>
+        </w:tc>
+      </w:tr>
+      <w:tr>
+        <w:tc>
+          <w:tcPr>
+            <w:tcW w:w="1277" w:type="dxa"/>
+          </w:tcPr>
+          <w:p>
+            <w:pPr>
+              <w:jc w:val="center"/>
+              <w:rPr>
+                <w:b/>
+                <w:bCs/>
+              </w:rPr>
+            </w:pPr>
+            <w:r>
+              <w:rPr>
+                <w:b/>
+                <w:bCs/>
+              </w:rPr>
+              <w:t>NF</w:t>
+            </w:r>
+            <w:r>
+              <w:rPr>
+                <w:b/>
+                <w:bCs/>
+              </w:rPr>
+              <w:t>34</w:t>
+            </w:r>
+          </w:p>
+        </w:tc>
+        <w:tc>
+          <w:tcPr>
+            <w:tcW w:w="2046" w:type="dxa"/>
+          </w:tcPr>
+          <w:p>
+            <w:pPr>
+              <w:jc w:val="center"/>
+            </w:pPr>
+            <w:r>
+              <w:t>Equipes (Tela)</w:t>
+            </w:r>
+          </w:p>
+        </w:tc>
+        <w:tc>
+          <w:tcPr>
+            <w:tcW w:w="7371" w:type="dxa"/>
+          </w:tcPr>
+          <w:p>
+            <w:r>
+              <w:t>Deverá existir uma tela para atualização de equipe, podendo alterar o nome da equipe, descrição, adicionar ou remover participantes e alterar o status da equipe.</w:t>
+            </w:r>
+          </w:p>
+        </w:tc>
+      </w:tr>
+      <w:tr>
+        <w:tc>
+          <w:tcPr>
+            <w:tcW w:w="1277" w:type="dxa"/>
+          </w:tcPr>
+          <w:p>
+            <w:pPr>
+              <w:jc w:val="center"/>
+              <w:rPr>
+                <w:b/>
+                <w:bCs/>
+              </w:rPr>
+            </w:pPr>
+            <w:r>
+              <w:rPr>
+                <w:b/>
+                <w:bCs/>
+              </w:rPr>
+              <w:t>NF</w:t>
+            </w:r>
+            <w:r>
+              <w:rPr>
+                <w:b/>
+                <w:bCs/>
+              </w:rPr>
+              <w:t>35</w:t>
+            </w:r>
+          </w:p>
+        </w:tc>
+        <w:tc>
+          <w:tcPr>
+            <w:tcW w:w="2046" w:type="dxa"/>
+          </w:tcPr>
+          <w:p>
+            <w:pPr>
+              <w:jc w:val="center"/>
+            </w:pPr>
+            <w:r>
+              <w:t>Equipes (Tela)</w:t>
+            </w:r>
+          </w:p>
+        </w:tc>
+        <w:tc>
+          <w:tcPr>
+            <w:tcW w:w="7371" w:type="dxa"/>
+          </w:tcPr>
+          <w:p>
+            <w:r>
+              <w:t>Deverá existir uma tela para a visualização de todas as equipes em que o usuário está</w:t>
+            </w:r>
+          </w:p>
+        </w:tc>
+      </w:tr>
+      <w:tr>
+        <w:tc>
+          <w:tcPr>
+            <w:tcW w:w="1277" w:type="dxa"/>
+          </w:tcPr>
+          <w:p>
+            <w:pPr>
+              <w:jc w:val="center"/>
+              <w:rPr>
+                <w:b/>
+                <w:bCs/>
+              </w:rPr>
+            </w:pPr>
+            <w:r>
+              <w:rPr>
+                <w:b/>
+                <w:bCs/>
+              </w:rPr>
+              <w:t>NF</w:t>
+            </w:r>
+            <w:r>
+              <w:rPr>
+                <w:b/>
+                <w:bCs/>
+              </w:rPr>
+              <w:t>36</w:t>
+            </w:r>
+          </w:p>
+        </w:tc>
+        <w:tc>
+          <w:tcPr>
+            <w:tcW w:w="2046" w:type="dxa"/>
+          </w:tcPr>
+          <w:p>
+            <w:pPr>
+              <w:jc w:val="center"/>
+            </w:pPr>
+            <w:r>
+              <w:t>Equipes (Tela)</w:t>
+            </w:r>
+          </w:p>
+        </w:tc>
+        <w:tc>
+          <w:tcPr>
+            <w:tcW w:w="7371" w:type="dxa"/>
+          </w:tcPr>
+          <w:p>
+            <w:r>
+              <w:t>Deverá existir telas para a visualização de algumas informações d</w:t>
+            </w:r>
+            <w:r>
+              <w:t>a equipe</w:t>
+            </w:r>
+            <w:r>
+              <w:t>, telas de: tarefas, usuários e comentários</w:t>
+            </w:r>
+            <w:r>
+              <w:t>.</w:t>
+            </w:r>
+          </w:p>
+        </w:tc>
+      </w:tr>
+      <w:tr>
+        <w:tc>
+          <w:tcPr>
+            <w:tcW w:w="1277" w:type="dxa"/>
+          </w:tcPr>
+          <w:p>
+            <w:pPr>
+              <w:jc w:val="center"/>
+              <w:rPr>
+                <w:b/>
+                <w:bCs/>
+              </w:rPr>
+            </w:pPr>
+            <w:r>
+              <w:rPr>
+                <w:b/>
+                <w:bCs/>
+              </w:rPr>
+              <w:t>NF</w:t>
+            </w:r>
+            <w:r>
+              <w:rPr>
+                <w:b/>
+                <w:bCs/>
+              </w:rPr>
+              <w:t>37</w:t>
+            </w:r>
+          </w:p>
+        </w:tc>
+        <w:tc>
+          <w:tcPr>
+            <w:tcW w:w="2046" w:type="dxa"/>
           </w:tcPr>
           <w:p>
             <w:pPr>
@@ -1423,13 +2482,20 @@
                 <w:b/>
                 <w:bCs/>
               </w:rPr>
-              <w:t>NF017</w:t>
-            </w:r>
-          </w:p>
-        </w:tc>
-        <w:tc>
-          <w:tcPr>
-            <w:tcW w:w="1984" w:type="dxa"/>
+              <w:t>NF</w:t>
+            </w:r>
+            <w:r>
+              <w:rPr>
+                <w:b/>
+                <w:bCs/>
+              </w:rPr>
+              <w:t>38</w:t>
+            </w:r>
+          </w:p>
+        </w:tc>
+        <w:tc>
+          <w:tcPr>
+            <w:tcW w:w="2046" w:type="dxa"/>
           </w:tcPr>
           <w:p>
             <w:pPr>
@@ -1446,7 +2512,7 @@
           </w:tcPr>
           <w:p>
             <w:r>
-              <w:t>Qualquer usuário pode comentar em uma tarefa, equipe ou Projeto</w:t>
+              <w:t>Apenas responsáveis pela tarefa, equipe ou projeto poderão comentar neles</w:t>
             </w:r>
           </w:p>
         </w:tc>
@@ -1469,13 +2535,20 @@
                 <w:b/>
                 <w:bCs/>
               </w:rPr>
-              <w:t>NF018</w:t>
-            </w:r>
-          </w:p>
-        </w:tc>
-        <w:tc>
-          <w:tcPr>
-            <w:tcW w:w="1984" w:type="dxa"/>
+              <w:t>NF</w:t>
+            </w:r>
+            <w:r>
+              <w:rPr>
+                <w:b/>
+                <w:bCs/>
+              </w:rPr>
+              <w:t>39</w:t>
+            </w:r>
+          </w:p>
+        </w:tc>
+        <w:tc>
+          <w:tcPr>
+            <w:tcW w:w="2046" w:type="dxa"/>
           </w:tcPr>
           <w:p>
             <w:pPr>
@@ -1492,7 +2565,7 @@
           </w:tcPr>
           <w:p>
             <w:r>
-              <w:t>Um comentário deve possuir um emissor (usuário que comentou) e um receptor que pode ser uma tarefa, equipe ou projeto</w:t>
+              <w:t>Um comentário deve possuir um emissor (responsável) e um receptor que pode ser uma tarefa, equipe ou projeto</w:t>
             </w:r>
           </w:p>
         </w:tc>
@@ -1515,13 +2588,20 @@
                 <w:b/>
                 <w:bCs/>
               </w:rPr>
-              <w:t>NF019</w:t>
-            </w:r>
-          </w:p>
-        </w:tc>
-        <w:tc>
-          <w:tcPr>
-            <w:tcW w:w="1984" w:type="dxa"/>
+              <w:t>NF</w:t>
+            </w:r>
+            <w:r>
+              <w:rPr>
+                <w:b/>
+                <w:bCs/>
+              </w:rPr>
+              <w:t>40</w:t>
+            </w:r>
+          </w:p>
+        </w:tc>
+        <w:tc>
+          <w:tcPr>
+            <w:tcW w:w="2046" w:type="dxa"/>
           </w:tcPr>
           <w:p>
             <w:pPr>
@@ -1561,13 +2641,20 @@
                 <w:b/>
                 <w:bCs/>
               </w:rPr>
-              <w:t>NF020</w:t>
-            </w:r>
-          </w:p>
-        </w:tc>
-        <w:tc>
-          <w:tcPr>
-            <w:tcW w:w="1984" w:type="dxa"/>
+              <w:t>NF</w:t>
+            </w:r>
+            <w:r>
+              <w:rPr>
+                <w:b/>
+                <w:bCs/>
+              </w:rPr>
+              <w:t>41</w:t>
+            </w:r>
+          </w:p>
+        </w:tc>
+        <w:tc>
+          <w:tcPr>
+            <w:tcW w:w="2046" w:type="dxa"/>
           </w:tcPr>
           <w:p>
             <w:pPr>
@@ -1607,20 +2694,30 @@
                 <w:b/>
                 <w:bCs/>
               </w:rPr>
-              <w:t>NF021</w:t>
-            </w:r>
-          </w:p>
-        </w:tc>
-        <w:tc>
-          <w:tcPr>
-            <w:tcW w:w="1984" w:type="dxa"/>
-          </w:tcPr>
-          <w:p>
-            <w:pPr>
-              <w:jc w:val="center"/>
-            </w:pPr>
-            <w:r>
-              <w:t>Chats</w:t>
+              <w:t>NF</w:t>
+            </w:r>
+            <w:r>
+              <w:rPr>
+                <w:b/>
+                <w:bCs/>
+              </w:rPr>
+              <w:t>42</w:t>
+            </w:r>
+          </w:p>
+        </w:tc>
+        <w:tc>
+          <w:tcPr>
+            <w:tcW w:w="2046" w:type="dxa"/>
+          </w:tcPr>
+          <w:p>
+            <w:pPr>
+              <w:jc w:val="center"/>
+            </w:pPr>
+            <w:r>
+              <w:t>Conversas</w:t>
+            </w:r>
+            <w:r>
+              <w:t xml:space="preserve"> (Tela)</w:t>
             </w:r>
           </w:p>
         </w:tc>
@@ -1630,7 +2727,7 @@
           </w:tcPr>
           <w:p>
             <w:r>
-              <w:t>Cada equipe, tarefa e projeto devem possuir um chat onde todos os membros podem enviar mensagens</w:t>
+              <w:t>Deverá existir uma tela para o envio de convites para conversas, podendo selecionar um amigo previamente adicionado para a conversa.</w:t>
             </w:r>
           </w:p>
         </w:tc>
@@ -1653,20 +2750,27 @@
                 <w:b/>
                 <w:bCs/>
               </w:rPr>
-              <w:t>NF022</w:t>
-            </w:r>
-          </w:p>
-        </w:tc>
-        <w:tc>
-          <w:tcPr>
-            <w:tcW w:w="1984" w:type="dxa"/>
-          </w:tcPr>
-          <w:p>
-            <w:pPr>
-              <w:jc w:val="center"/>
-            </w:pPr>
-            <w:r>
-              <w:t>Mensagens</w:t>
+              <w:t>NF</w:t>
+            </w:r>
+            <w:r>
+              <w:rPr>
+                <w:b/>
+                <w:bCs/>
+              </w:rPr>
+              <w:t>43</w:t>
+            </w:r>
+          </w:p>
+        </w:tc>
+        <w:tc>
+          <w:tcPr>
+            <w:tcW w:w="2046" w:type="dxa"/>
+          </w:tcPr>
+          <w:p>
+            <w:pPr>
+              <w:jc w:val="center"/>
+            </w:pPr>
+            <w:r>
+              <w:t>Conversas (Tela)</w:t>
             </w:r>
           </w:p>
         </w:tc>
@@ -1676,7 +2780,7 @@
           </w:tcPr>
           <w:p>
             <w:r>
-              <w:t>O usuário poderá enviar mensagens de texto em suas Conversas e Chats</w:t>
+              <w:t>Deverá existir uma tela para a visualização de todas as conversas do usuário</w:t>
             </w:r>
           </w:p>
         </w:tc>
@@ -1699,13 +2803,268 @@
                 <w:b/>
                 <w:bCs/>
               </w:rPr>
-              <w:t>NF023</w:t>
-            </w:r>
-          </w:p>
-        </w:tc>
-        <w:tc>
-          <w:tcPr>
-            <w:tcW w:w="1984" w:type="dxa"/>
+              <w:t>NF</w:t>
+            </w:r>
+            <w:r>
+              <w:rPr>
+                <w:b/>
+                <w:bCs/>
+              </w:rPr>
+              <w:t>44</w:t>
+            </w:r>
+          </w:p>
+        </w:tc>
+        <w:tc>
+          <w:tcPr>
+            <w:tcW w:w="2046" w:type="dxa"/>
+          </w:tcPr>
+          <w:p>
+            <w:pPr>
+              <w:jc w:val="center"/>
+            </w:pPr>
+            <w:r>
+              <w:t>Conversas (Tela)</w:t>
+            </w:r>
+          </w:p>
+        </w:tc>
+        <w:tc>
+          <w:tcPr>
+            <w:tcW w:w="7371" w:type="dxa"/>
+          </w:tcPr>
+          <w:p>
+            <w:r>
+              <w:t>Deverá existir uma tela para enviar e receber mensagens de conversas</w:t>
+            </w:r>
+          </w:p>
+        </w:tc>
+      </w:tr>
+      <w:tr>
+        <w:tc>
+          <w:tcPr>
+            <w:tcW w:w="1277" w:type="dxa"/>
+          </w:tcPr>
+          <w:p>
+            <w:pPr>
+              <w:jc w:val="center"/>
+              <w:rPr>
+                <w:b/>
+                <w:bCs/>
+              </w:rPr>
+            </w:pPr>
+            <w:r>
+              <w:rPr>
+                <w:b/>
+                <w:bCs/>
+              </w:rPr>
+              <w:t>NF</w:t>
+            </w:r>
+            <w:r>
+              <w:rPr>
+                <w:b/>
+                <w:bCs/>
+              </w:rPr>
+              <w:t>45</w:t>
+            </w:r>
+          </w:p>
+        </w:tc>
+        <w:tc>
+          <w:tcPr>
+            <w:tcW w:w="2046" w:type="dxa"/>
+          </w:tcPr>
+          <w:p>
+            <w:pPr>
+              <w:jc w:val="center"/>
+            </w:pPr>
+            <w:r>
+              <w:t>Chats</w:t>
+            </w:r>
+          </w:p>
+        </w:tc>
+        <w:tc>
+          <w:tcPr>
+            <w:tcW w:w="7371" w:type="dxa"/>
+          </w:tcPr>
+          <w:p>
+            <w:r>
+              <w:t>Cada equipe, tarefa e projeto devem possuir um chat onde todos os membros podem enviar mensagens</w:t>
+            </w:r>
+          </w:p>
+        </w:tc>
+      </w:tr>
+      <w:tr>
+        <w:tc>
+          <w:tcPr>
+            <w:tcW w:w="1277" w:type="dxa"/>
+          </w:tcPr>
+          <w:p>
+            <w:pPr>
+              <w:jc w:val="center"/>
+              <w:rPr>
+                <w:b/>
+                <w:bCs/>
+              </w:rPr>
+            </w:pPr>
+            <w:r>
+              <w:rPr>
+                <w:b/>
+                <w:bCs/>
+              </w:rPr>
+              <w:t>N</w:t>
+            </w:r>
+            <w:r>
+              <w:rPr>
+                <w:b/>
+                <w:bCs/>
+              </w:rPr>
+              <w:t>f46</w:t>
+            </w:r>
+          </w:p>
+        </w:tc>
+        <w:tc>
+          <w:tcPr>
+            <w:tcW w:w="2046" w:type="dxa"/>
+          </w:tcPr>
+          <w:p>
+            <w:pPr>
+              <w:jc w:val="center"/>
+            </w:pPr>
+            <w:r>
+              <w:t>Chats (Tela)</w:t>
+            </w:r>
+          </w:p>
+        </w:tc>
+        <w:tc>
+          <w:tcPr>
+            <w:tcW w:w="7371" w:type="dxa"/>
+          </w:tcPr>
+          <w:p>
+            <w:r>
+              <w:t>Deverá existir uma tela para a visualização de tod</w:t>
+            </w:r>
+            <w:r>
+              <w:t>o</w:t>
+            </w:r>
+            <w:r>
+              <w:t xml:space="preserve">s </w:t>
+            </w:r>
+            <w:r>
+              <w:t>o</w:t>
+            </w:r>
+            <w:r>
+              <w:t xml:space="preserve">s </w:t>
+            </w:r>
+            <w:r>
+              <w:t>chats</w:t>
+            </w:r>
+            <w:r>
+              <w:t xml:space="preserve"> </w:t>
+            </w:r>
+            <w:r>
+              <w:t>que o usuário</w:t>
+            </w:r>
+            <w:r>
+              <w:t xml:space="preserve"> </w:t>
+            </w:r>
+            <w:r>
+              <w:t>está</w:t>
+            </w:r>
+          </w:p>
+        </w:tc>
+      </w:tr>
+      <w:tr>
+        <w:tc>
+          <w:tcPr>
+            <w:tcW w:w="1277" w:type="dxa"/>
+          </w:tcPr>
+          <w:p>
+            <w:pPr>
+              <w:jc w:val="center"/>
+              <w:rPr>
+                <w:b/>
+                <w:bCs/>
+              </w:rPr>
+            </w:pPr>
+            <w:r>
+              <w:rPr>
+                <w:b/>
+                <w:bCs/>
+              </w:rPr>
+              <w:t>NF</w:t>
+            </w:r>
+            <w:r>
+              <w:rPr>
+                <w:b/>
+                <w:bCs/>
+              </w:rPr>
+              <w:t>47</w:t>
+            </w:r>
+          </w:p>
+        </w:tc>
+        <w:tc>
+          <w:tcPr>
+            <w:tcW w:w="2046" w:type="dxa"/>
+          </w:tcPr>
+          <w:p>
+            <w:pPr>
+              <w:jc w:val="center"/>
+            </w:pPr>
+            <w:r>
+              <w:t>Chats (Tela)</w:t>
+            </w:r>
+          </w:p>
+        </w:tc>
+        <w:tc>
+          <w:tcPr>
+            <w:tcW w:w="7371" w:type="dxa"/>
+          </w:tcPr>
+          <w:p>
+            <w:r>
+              <w:t>Deverá existir uma tela para enviar e receber mensagens d</w:t>
+            </w:r>
+            <w:r>
+              <w:t>os</w:t>
+            </w:r>
+            <w:r>
+              <w:t xml:space="preserve"> </w:t>
+            </w:r>
+            <w:r>
+              <w:t>chats</w:t>
+            </w:r>
+          </w:p>
+        </w:tc>
+      </w:tr>
+      <w:tr>
+        <w:tc>
+          <w:tcPr>
+            <w:tcW w:w="1277" w:type="dxa"/>
+          </w:tcPr>
+          <w:p>
+            <w:pPr>
+              <w:jc w:val="center"/>
+              <w:rPr>
+                <w:b/>
+                <w:bCs/>
+              </w:rPr>
+            </w:pPr>
+            <w:r>
+              <w:rPr>
+                <w:b/>
+                <w:bCs/>
+              </w:rPr>
+              <w:t>NF</w:t>
+            </w:r>
+            <w:r>
+              <w:rPr>
+                <w:b/>
+                <w:bCs/>
+              </w:rPr>
+              <w:t>48</w:t>
+            </w:r>
+          </w:p>
+        </w:tc>
+        <w:tc>
+          <w:tcPr>
+            <w:tcW w:w="2046" w:type="dxa"/>
           </w:tcPr>
           <w:p>
             <w:pPr>
@@ -1769,13 +3128,20 @@
                 <w:b/>
                 <w:bCs/>
               </w:rPr>
-              <w:t>NF024</w:t>
-            </w:r>
-          </w:p>
-        </w:tc>
-        <w:tc>
-          <w:tcPr>
-            <w:tcW w:w="1984" w:type="dxa"/>
+              <w:t>NF</w:t>
+            </w:r>
+            <w:r>
+              <w:rPr>
+                <w:b/>
+                <w:bCs/>
+              </w:rPr>
+              <w:t>49</w:t>
+            </w:r>
+          </w:p>
+        </w:tc>
+        <w:tc>
+          <w:tcPr>
+            <w:tcW w:w="2046" w:type="dxa"/>
           </w:tcPr>
           <w:p>
             <w:pPr>
@@ -1798,6 +3164,9 @@
         </w:tc>
       </w:tr>
       <w:tr>
+        <w:trPr>
+          <w:trHeight w:val="671"/>
+        </w:trPr>
         <w:tc>
           <w:tcPr>
             <w:tcW w:w="1277" w:type="dxa"/>
@@ -1815,13 +3184,20 @@
                 <w:b/>
                 <w:bCs/>
               </w:rPr>
-              <w:t>NF025</w:t>
-            </w:r>
-          </w:p>
-        </w:tc>
-        <w:tc>
-          <w:tcPr>
-            <w:tcW w:w="1984" w:type="dxa"/>
+              <w:t>NF</w:t>
+            </w:r>
+            <w:r>
+              <w:rPr>
+                <w:b/>
+                <w:bCs/>
+              </w:rPr>
+              <w:t>50</w:t>
+            </w:r>
+          </w:p>
+        </w:tc>
+        <w:tc>
+          <w:tcPr>
+            <w:tcW w:w="2046" w:type="dxa"/>
           </w:tcPr>
           <w:p>
             <w:pPr>
@@ -1839,6 +3215,167 @@
           <w:p>
             <w:r>
               <w:t>Em mensagens de conversas, deverá conter o usuário que enviou e em qual conversa foi enviada</w:t>
+            </w:r>
+          </w:p>
+        </w:tc>
+      </w:tr>
+      <w:tr>
+        <w:trPr>
+          <w:trHeight w:val="1488"/>
+        </w:trPr>
+        <w:tc>
+          <w:tcPr>
+            <w:tcW w:w="1277" w:type="dxa"/>
+          </w:tcPr>
+          <w:p>
+            <w:pPr>
+              <w:jc w:val="center"/>
+              <w:rPr>
+                <w:b/>
+                <w:bCs/>
+              </w:rPr>
+            </w:pPr>
+            <w:r>
+              <w:rPr>
+                <w:b/>
+                <w:bCs/>
+              </w:rPr>
+              <w:t>NF</w:t>
+            </w:r>
+            <w:r>
+              <w:rPr>
+                <w:b/>
+                <w:bCs/>
+              </w:rPr>
+              <w:t>51</w:t>
+            </w:r>
+          </w:p>
+        </w:tc>
+        <w:tc>
+          <w:tcPr>
+            <w:tcW w:w="2046" w:type="dxa"/>
+          </w:tcPr>
+          <w:p>
+            <w:pPr>
+              <w:jc w:val="center"/>
+            </w:pPr>
+            <w:r>
+              <w:t>Notificações</w:t>
+            </w:r>
+          </w:p>
+        </w:tc>
+        <w:tc>
+          <w:tcPr>
+            <w:tcW w:w="7371" w:type="dxa"/>
+          </w:tcPr>
+          <w:p>
+            <w:r>
+              <w:t>No sistema deverá existir notificações sobre convites de amizade, caso for adicionado em um projeto ou equipe ou se receber uma nova tarefa</w:t>
+            </w:r>
+          </w:p>
+        </w:tc>
+      </w:tr>
+      <w:tr>
+        <w:trPr>
+          <w:trHeight w:val="1692"/>
+        </w:trPr>
+        <w:tc>
+          <w:tcPr>
+            <w:tcW w:w="1277" w:type="dxa"/>
+          </w:tcPr>
+          <w:p>
+            <w:pPr>
+              <w:jc w:val="center"/>
+              <w:rPr>
+                <w:b/>
+                <w:bCs/>
+              </w:rPr>
+            </w:pPr>
+            <w:r>
+              <w:rPr>
+                <w:b/>
+                <w:bCs/>
+              </w:rPr>
+              <w:lastRenderedPageBreak/>
+              <w:t>NF</w:t>
+            </w:r>
+            <w:r>
+              <w:rPr>
+                <w:b/>
+                <w:bCs/>
+              </w:rPr>
+              <w:t>52</w:t>
+            </w:r>
+          </w:p>
+        </w:tc>
+        <w:tc>
+          <w:tcPr>
+            <w:tcW w:w="2046" w:type="dxa"/>
+          </w:tcPr>
+          <w:p>
+            <w:pPr>
+              <w:jc w:val="center"/>
+            </w:pPr>
+            <w:r>
+              <w:t>Notificações</w:t>
+            </w:r>
+          </w:p>
+        </w:tc>
+        <w:tc>
+          <w:tcPr>
+            <w:tcW w:w="7371" w:type="dxa"/>
+          </w:tcPr>
+          <w:p>
+            <w:r>
+              <w:t>As notificações deverão ser armazenadas no banco de dados com os seguintes atributos:</w:t>
+            </w:r>
+          </w:p>
+          <w:p>
+            <w:pPr>
+              <w:pStyle w:val="PargrafodaLista"/>
+              <w:numPr>
+                <w:ilvl w:val="0"/>
+                <w:numId w:val="13"/>
+              </w:numPr>
+            </w:pPr>
+            <w:r>
+              <w:t>Assunto (“Pedido de amizade”, “Nova tarefa”)</w:t>
+            </w:r>
+          </w:p>
+          <w:p>
+            <w:pPr>
+              <w:pStyle w:val="PargrafodaLista"/>
+              <w:numPr>
+                <w:ilvl w:val="0"/>
+                <w:numId w:val="13"/>
+              </w:numPr>
+            </w:pPr>
+            <w:r>
+              <w:t>Texto (“João te enviou um pedido de amizade”)</w:t>
+            </w:r>
+          </w:p>
+          <w:p>
+            <w:pPr>
+              <w:pStyle w:val="PargrafodaLista"/>
+              <w:numPr>
+                <w:ilvl w:val="0"/>
+                <w:numId w:val="13"/>
+              </w:numPr>
+            </w:pPr>
+            <w:r>
+              <w:t>Data e hora</w:t>
+            </w:r>
+          </w:p>
+          <w:p>
+            <w:pPr>
+              <w:pStyle w:val="PargrafodaLista"/>
+              <w:numPr>
+                <w:ilvl w:val="0"/>
+                <w:numId w:val="13"/>
+              </w:numPr>
+            </w:pPr>
+            <w:r>
+              <w:t>Status (“Visualizada”, “Não Visualizada”)</w:t>
             </w:r>
           </w:p>
         </w:tc>
@@ -2320,6 +3857,119 @@
     </w:lvl>
   </w:abstractNum>
   <w:abstractNum w:abstractNumId="4" w15:restartNumberingAfterBreak="0">
+    <w:nsid w:val="109E25E4"/>
+    <w:multiLevelType w:val="hybridMultilevel"/>
+    <w:tmpl w:val="C1823DDE"/>
+    <w:lvl w:ilvl="0" w:tplc="04160001">
+      <w:start w:val="1"/>
+      <w:numFmt w:val="bullet"/>
+      <w:lvlText w:val=""/>
+      <w:lvlJc w:val="left"/>
+      <w:pPr>
+        <w:ind w:left="720" w:hanging="360"/>
+      </w:pPr>
+      <w:rPr>
+        <w:rFonts w:ascii="Symbol" w:hAnsi="Symbol" w:hint="default"/>
+      </w:rPr>
+    </w:lvl>
+    <w:lvl w:ilvl="1" w:tplc="04160003" w:tentative="1">
+      <w:start w:val="1"/>
+      <w:numFmt w:val="bullet"/>
+      <w:lvlText w:val="o"/>
+      <w:lvlJc w:val="left"/>
+      <w:pPr>
+        <w:ind w:left="1440" w:hanging="360"/>
+      </w:pPr>
+      <w:rPr>
+        <w:rFonts w:ascii="Courier New" w:hAnsi="Courier New" w:cs="Courier New" w:hint="default"/>
+      </w:rPr>
+    </w:lvl>
+    <w:lvl w:ilvl="2" w:tplc="04160005" w:tentative="1">
+      <w:start w:val="1"/>
+      <w:numFmt w:val="bullet"/>
+      <w:lvlText w:val=""/>
+      <w:lvlJc w:val="left"/>
+      <w:pPr>
+        <w:ind w:left="2160" w:hanging="360"/>
+      </w:pPr>
+      <w:rPr>
+        <w:rFonts w:ascii="Wingdings" w:hAnsi="Wingdings" w:hint="default"/>
+      </w:rPr>
+    </w:lvl>
+    <w:lvl w:ilvl="3" w:tplc="04160001" w:tentative="1">
+      <w:start w:val="1"/>
+      <w:numFmt w:val="bullet"/>
+      <w:lvlText w:val=""/>
+      <w:lvlJc w:val="left"/>
+      <w:pPr>
+        <w:ind w:left="2880" w:hanging="360"/>
+      </w:pPr>
+      <w:rPr>
+        <w:rFonts w:ascii="Symbol" w:hAnsi="Symbol" w:hint="default"/>
+      </w:rPr>
+    </w:lvl>
+    <w:lvl w:ilvl="4" w:tplc="04160003" w:tentative="1">
+      <w:start w:val="1"/>
+      <w:numFmt w:val="bullet"/>
+      <w:lvlText w:val="o"/>
+      <w:lvlJc w:val="left"/>
+      <w:pPr>
+        <w:ind w:left="3600" w:hanging="360"/>
+      </w:pPr>
+      <w:rPr>
+        <w:rFonts w:ascii="Courier New" w:hAnsi="Courier New" w:cs="Courier New" w:hint="default"/>
+      </w:rPr>
+    </w:lvl>
+    <w:lvl w:ilvl="5" w:tplc="04160005" w:tentative="1">
+      <w:start w:val="1"/>
+      <w:numFmt w:val="bullet"/>
+      <w:lvlText w:val=""/>
+      <w:lvlJc w:val="left"/>
+      <w:pPr>
+        <w:ind w:left="4320" w:hanging="360"/>
+      </w:pPr>
+      <w:rPr>
+        <w:rFonts w:ascii="Wingdings" w:hAnsi="Wingdings" w:hint="default"/>
+      </w:rPr>
+    </w:lvl>
+    <w:lvl w:ilvl="6" w:tplc="04160001" w:tentative="1">
+      <w:start w:val="1"/>
+      <w:numFmt w:val="bullet"/>
+      <w:lvlText w:val=""/>
+      <w:lvlJc w:val="left"/>
+      <w:pPr>
+        <w:ind w:left="5040" w:hanging="360"/>
+      </w:pPr>
+      <w:rPr>
+        <w:rFonts w:ascii="Symbol" w:hAnsi="Symbol" w:hint="default"/>
+      </w:rPr>
+    </w:lvl>
+    <w:lvl w:ilvl="7" w:tplc="04160003" w:tentative="1">
+      <w:start w:val="1"/>
+      <w:numFmt w:val="bullet"/>
+      <w:lvlText w:val="o"/>
+      <w:lvlJc w:val="left"/>
+      <w:pPr>
+        <w:ind w:left="5760" w:hanging="360"/>
+      </w:pPr>
+      <w:rPr>
+        <w:rFonts w:ascii="Courier New" w:hAnsi="Courier New" w:cs="Courier New" w:hint="default"/>
+      </w:rPr>
+    </w:lvl>
+    <w:lvl w:ilvl="8" w:tplc="04160005" w:tentative="1">
+      <w:start w:val="1"/>
+      <w:numFmt w:val="bullet"/>
+      <w:lvlText w:val=""/>
+      <w:lvlJc w:val="left"/>
+      <w:pPr>
+        <w:ind w:left="6480" w:hanging="360"/>
+      </w:pPr>
+      <w:rPr>
+        <w:rFonts w:ascii="Wingdings" w:hAnsi="Wingdings" w:hint="default"/>
+      </w:rPr>
+    </w:lvl>
+  </w:abstractNum>
+  <w:abstractNum w:abstractNumId="5" w15:restartNumberingAfterBreak="0">
     <w:nsid w:val="626F7F1A"/>
     <w:multiLevelType w:val="hybridMultilevel"/>
     <w:tmpl w:val="DB16905C"/>
@@ -2432,7 +4082,7 @@
       </w:rPr>
     </w:lvl>
   </w:abstractNum>
-  <w:abstractNum w:abstractNumId="5" w15:restartNumberingAfterBreak="0">
+  <w:abstractNum w:abstractNumId="6" w15:restartNumberingAfterBreak="0">
     <w:nsid w:val="627023B9"/>
     <w:multiLevelType w:val="hybridMultilevel"/>
     <w:tmpl w:val="5E985FC4"/>
@@ -2545,7 +4195,7 @@
       </w:rPr>
     </w:lvl>
   </w:abstractNum>
-  <w:abstractNum w:abstractNumId="6" w15:restartNumberingAfterBreak="0">
+  <w:abstractNum w:abstractNumId="7" w15:restartNumberingAfterBreak="0">
     <w:nsid w:val="637015F2"/>
     <w:multiLevelType w:val="hybridMultilevel"/>
     <w:tmpl w:val="17B60A60"/>
@@ -2658,7 +4308,7 @@
       </w:rPr>
     </w:lvl>
   </w:abstractNum>
-  <w:abstractNum w:abstractNumId="7" w15:restartNumberingAfterBreak="0">
+  <w:abstractNum w:abstractNumId="8" w15:restartNumberingAfterBreak="0">
     <w:nsid w:val="6C096C8B"/>
     <w:multiLevelType w:val="hybridMultilevel"/>
     <w:tmpl w:val="BEC04D82"/>
@@ -2771,7 +4421,120 @@
       </w:rPr>
     </w:lvl>
   </w:abstractNum>
-  <w:abstractNum w:abstractNumId="8" w15:restartNumberingAfterBreak="0">
+  <w:abstractNum w:abstractNumId="9" w15:restartNumberingAfterBreak="0">
+    <w:nsid w:val="6D4829A7"/>
+    <w:multiLevelType w:val="hybridMultilevel"/>
+    <w:tmpl w:val="5468A5F4"/>
+    <w:lvl w:ilvl="0" w:tplc="04160001">
+      <w:start w:val="1"/>
+      <w:numFmt w:val="bullet"/>
+      <w:lvlText w:val=""/>
+      <w:lvlJc w:val="left"/>
+      <w:pPr>
+        <w:ind w:left="720" w:hanging="360"/>
+      </w:pPr>
+      <w:rPr>
+        <w:rFonts w:ascii="Symbol" w:hAnsi="Symbol" w:hint="default"/>
+      </w:rPr>
+    </w:lvl>
+    <w:lvl w:ilvl="1" w:tplc="04160003" w:tentative="1">
+      <w:start w:val="1"/>
+      <w:numFmt w:val="bullet"/>
+      <w:lvlText w:val="o"/>
+      <w:lvlJc w:val="left"/>
+      <w:pPr>
+        <w:ind w:left="1440" w:hanging="360"/>
+      </w:pPr>
+      <w:rPr>
+        <w:rFonts w:ascii="Courier New" w:hAnsi="Courier New" w:cs="Courier New" w:hint="default"/>
+      </w:rPr>
+    </w:lvl>
+    <w:lvl w:ilvl="2" w:tplc="04160005" w:tentative="1">
+      <w:start w:val="1"/>
+      <w:numFmt w:val="bullet"/>
+      <w:lvlText w:val=""/>
+      <w:lvlJc w:val="left"/>
+      <w:pPr>
+        <w:ind w:left="2160" w:hanging="360"/>
+      </w:pPr>
+      <w:rPr>
+        <w:rFonts w:ascii="Wingdings" w:hAnsi="Wingdings" w:hint="default"/>
+      </w:rPr>
+    </w:lvl>
+    <w:lvl w:ilvl="3" w:tplc="04160001" w:tentative="1">
+      <w:start w:val="1"/>
+      <w:numFmt w:val="bullet"/>
+      <w:lvlText w:val=""/>
+      <w:lvlJc w:val="left"/>
+      <w:pPr>
+        <w:ind w:left="2880" w:hanging="360"/>
+      </w:pPr>
+      <w:rPr>
+        <w:rFonts w:ascii="Symbol" w:hAnsi="Symbol" w:hint="default"/>
+      </w:rPr>
+    </w:lvl>
+    <w:lvl w:ilvl="4" w:tplc="04160003" w:tentative="1">
+      <w:start w:val="1"/>
+      <w:numFmt w:val="bullet"/>
+      <w:lvlText w:val="o"/>
+      <w:lvlJc w:val="left"/>
+      <w:pPr>
+        <w:ind w:left="3600" w:hanging="360"/>
+      </w:pPr>
+      <w:rPr>
+        <w:rFonts w:ascii="Courier New" w:hAnsi="Courier New" w:cs="Courier New" w:hint="default"/>
+      </w:rPr>
+    </w:lvl>
+    <w:lvl w:ilvl="5" w:tplc="04160005" w:tentative="1">
+      <w:start w:val="1"/>
+      <w:numFmt w:val="bullet"/>
+      <w:lvlText w:val=""/>
+      <w:lvlJc w:val="left"/>
+      <w:pPr>
+        <w:ind w:left="4320" w:hanging="360"/>
+      </w:pPr>
+      <w:rPr>
+        <w:rFonts w:ascii="Wingdings" w:hAnsi="Wingdings" w:hint="default"/>
+      </w:rPr>
+    </w:lvl>
+    <w:lvl w:ilvl="6" w:tplc="04160001" w:tentative="1">
+      <w:start w:val="1"/>
+      <w:numFmt w:val="bullet"/>
+      <w:lvlText w:val=""/>
+      <w:lvlJc w:val="left"/>
+      <w:pPr>
+        <w:ind w:left="5040" w:hanging="360"/>
+      </w:pPr>
+      <w:rPr>
+        <w:rFonts w:ascii="Symbol" w:hAnsi="Symbol" w:hint="default"/>
+      </w:rPr>
+    </w:lvl>
+    <w:lvl w:ilvl="7" w:tplc="04160003" w:tentative="1">
+      <w:start w:val="1"/>
+      <w:numFmt w:val="bullet"/>
+      <w:lvlText w:val="o"/>
+      <w:lvlJc w:val="left"/>
+      <w:pPr>
+        <w:ind w:left="5760" w:hanging="360"/>
+      </w:pPr>
+      <w:rPr>
+        <w:rFonts w:ascii="Courier New" w:hAnsi="Courier New" w:cs="Courier New" w:hint="default"/>
+      </w:rPr>
+    </w:lvl>
+    <w:lvl w:ilvl="8" w:tplc="04160005" w:tentative="1">
+      <w:start w:val="1"/>
+      <w:numFmt w:val="bullet"/>
+      <w:lvlText w:val=""/>
+      <w:lvlJc w:val="left"/>
+      <w:pPr>
+        <w:ind w:left="6480" w:hanging="360"/>
+      </w:pPr>
+      <w:rPr>
+        <w:rFonts w:ascii="Wingdings" w:hAnsi="Wingdings" w:hint="default"/>
+      </w:rPr>
+    </w:lvl>
+  </w:abstractNum>
+  <w:abstractNum w:abstractNumId="10" w15:restartNumberingAfterBreak="0">
     <w:nsid w:val="6F3F0CC9"/>
     <w:multiLevelType w:val="hybridMultilevel"/>
     <w:tmpl w:val="420AEBD0"/>
@@ -2884,7 +4647,7 @@
       </w:rPr>
     </w:lvl>
   </w:abstractNum>
-  <w:abstractNum w:abstractNumId="9" w15:restartNumberingAfterBreak="0">
+  <w:abstractNum w:abstractNumId="11" w15:restartNumberingAfterBreak="0">
     <w:nsid w:val="70843BEF"/>
     <w:multiLevelType w:val="hybridMultilevel"/>
     <w:tmpl w:val="0D04CF36"/>
@@ -2997,7 +4760,7 @@
       </w:rPr>
     </w:lvl>
   </w:abstractNum>
-  <w:abstractNum w:abstractNumId="10" w15:restartNumberingAfterBreak="0">
+  <w:abstractNum w:abstractNumId="12" w15:restartNumberingAfterBreak="0">
     <w:nsid w:val="787871DA"/>
     <w:multiLevelType w:val="hybridMultilevel"/>
     <w:tmpl w:val="2DD472EC"/>
@@ -3114,16 +4877,16 @@
     <w:abstractNumId w:val="1"/>
   </w:num>
   <w:num w:numId="2" w16cid:durableId="1902903565">
-    <w:abstractNumId w:val="8"/>
+    <w:abstractNumId w:val="10"/>
   </w:num>
   <w:num w:numId="3" w16cid:durableId="581450394">
-    <w:abstractNumId w:val="4"/>
+    <w:abstractNumId w:val="5"/>
   </w:num>
   <w:num w:numId="4" w16cid:durableId="329261811">
-    <w:abstractNumId w:val="10"/>
+    <w:abstractNumId w:val="12"/>
   </w:num>
   <w:num w:numId="5" w16cid:durableId="906190389">
-    <w:abstractNumId w:val="5"/>
+    <w:abstractNumId w:val="6"/>
   </w:num>
   <w:num w:numId="6" w16cid:durableId="1885673186">
     <w:abstractNumId w:val="3"/>
@@ -3135,13 +4898,19 @@
     <w:abstractNumId w:val="0"/>
   </w:num>
   <w:num w:numId="9" w16cid:durableId="241566845">
-    <w:abstractNumId w:val="6"/>
+    <w:abstractNumId w:val="7"/>
   </w:num>
   <w:num w:numId="10" w16cid:durableId="1823694026">
-    <w:abstractNumId w:val="7"/>
+    <w:abstractNumId w:val="8"/>
   </w:num>
   <w:num w:numId="11" w16cid:durableId="1431926244">
+    <w:abstractNumId w:val="11"/>
+  </w:num>
+  <w:num w:numId="12" w16cid:durableId="255796248">
     <w:abstractNumId w:val="9"/>
+  </w:num>
+  <w:num w:numId="13" w16cid:durableId="1639069399">
+    <w:abstractNumId w:val="4"/>
   </w:num>
 </w:numbering>
 </file>

</xml_diff>

<commit_message>
Removendo opção de desativar conta e adicionando trigger NOVO_PROJETO ao banco
</commit_message>
<xml_diff>
--- a/Desenvolvimento Web/Documentacao/Requisitos Funcionais.docx
+++ b/Desenvolvimento Web/Documentacao/Requisitos Funcionais.docx
@@ -608,74 +608,6 @@
                 <w:b/>
                 <w:bCs/>
               </w:rPr>
-              <w:t>09</w:t>
-            </w:r>
-          </w:p>
-        </w:tc>
-        <w:tc>
-          <w:tcPr>
-            <w:tcW w:w="2046" w:type="dxa"/>
-          </w:tcPr>
-          <w:p>
-            <w:pPr>
-              <w:jc w:val="center"/>
-            </w:pPr>
-            <w:r>
-              <w:t>Usuários</w:t>
-            </w:r>
-          </w:p>
-        </w:tc>
-        <w:tc>
-          <w:tcPr>
-            <w:tcW w:w="7371" w:type="dxa"/>
-          </w:tcPr>
-          <w:p>
-            <w:r>
-              <w:t xml:space="preserve">Usuários desativados não </w:t>
-            </w:r>
-            <w:r>
-              <w:t>estarão</w:t>
-            </w:r>
-            <w:r>
-              <w:t xml:space="preserve"> </w:t>
-            </w:r>
-            <w:r>
-              <w:t>disponíveis para nenhuma</w:t>
-            </w:r>
-            <w:r>
-              <w:t xml:space="preserve"> atividade</w:t>
-            </w:r>
-            <w:r>
-              <w:t>.</w:t>
-            </w:r>
-          </w:p>
-        </w:tc>
-      </w:tr>
-      <w:tr>
-        <w:tc>
-          <w:tcPr>
-            <w:tcW w:w="1277" w:type="dxa"/>
-          </w:tcPr>
-          <w:p>
-            <w:pPr>
-              <w:jc w:val="center"/>
-              <w:rPr>
-                <w:b/>
-                <w:bCs/>
-              </w:rPr>
-            </w:pPr>
-            <w:r>
-              <w:rPr>
-                <w:b/>
-                <w:bCs/>
-              </w:rPr>
-              <w:t>NF</w:t>
-            </w:r>
-            <w:r>
-              <w:rPr>
-                <w:b/>
-                <w:bCs/>
-              </w:rPr>
               <w:t>10</w:t>
             </w:r>
           </w:p>
@@ -1083,7 +1015,6 @@
                 <w:b/>
                 <w:bCs/>
               </w:rPr>
-              <w:lastRenderedPageBreak/>
               <w:t>NF</w:t>
             </w:r>
             <w:r>
@@ -1143,6 +1074,7 @@
                 <w:b/>
                 <w:bCs/>
               </w:rPr>
+              <w:lastRenderedPageBreak/>
               <w:t>NF</w:t>
             </w:r>
             <w:r>
@@ -2095,7 +2027,6 @@
                 <w:b/>
                 <w:bCs/>
               </w:rPr>
-              <w:lastRenderedPageBreak/>
               <w:t>NF</w:t>
             </w:r>
             <w:r>
@@ -2188,7 +2119,11 @@
           </w:tcPr>
           <w:p>
             <w:r>
-              <w:t>Deverá existir uma tela para a criação de equipes com campos para: nome da equipe e descrição, será possível selecionar o projeto em que a equipe estará e o responsável por ela, também será possível adicionar os participantes da equipe.</w:t>
+              <w:t xml:space="preserve">Deverá existir uma tela para a criação de equipes com campos para: nome da equipe e descrição, será possível selecionar o projeto em </w:t>
+            </w:r>
+            <w:r>
+              <w:lastRenderedPageBreak/>
+              <w:t>que a equipe estará e o responsável por ela, também será possível adicionar os participantes da equipe.</w:t>
             </w:r>
           </w:p>
         </w:tc>
@@ -2211,6 +2146,7 @@
                 <w:b/>
                 <w:bCs/>
               </w:rPr>
+              <w:lastRenderedPageBreak/>
               <w:t>NF</w:t>
             </w:r>
             <w:r>

</xml_diff>